<commit_message>
Updated paper + Libs dir
</commit_message>
<xml_diff>
--- a/Documentatie/Verslag.docx
+++ b/Documentatie/Verslag.docx
@@ -215,41 +215,145 @@
     <w:p>
       <w:pPr>
         <w:rPr>
-          <w:b/>
-          <w:lang w:val="nl-BE"/>
-        </w:rPr>
-      </w:pPr>
-      <w:r>
-        <w:rPr>
-          <w:b/>
-          <w:lang w:val="nl-BE"/>
-        </w:rPr>
-        <w:t xml:space="preserve">Track </w:t>
-      </w:r>
-      <w:proofErr w:type="spellStart"/>
-      <w:r>
-        <w:rPr>
-          <w:b/>
-          <w:lang w:val="nl-BE"/>
-        </w:rPr>
-        <w:t>generation</w:t>
-      </w:r>
-      <w:proofErr w:type="spellEnd"/>
+          <w:lang w:val="nl-BE"/>
+        </w:rPr>
+      </w:pPr>
+      <w:r>
+        <w:rPr>
+          <w:lang w:val="nl-BE"/>
+        </w:rPr>
+        <w:t xml:space="preserve">Tensorflow </w:t>
+      </w:r>
+      <w:proofErr w:type="spellStart"/>
+      <w:r>
+        <w:rPr>
+          <w:lang w:val="nl-BE"/>
+        </w:rPr>
+        <w:t>requires</w:t>
+      </w:r>
+      <w:proofErr w:type="spellEnd"/>
+      <w:r>
+        <w:rPr>
+          <w:lang w:val="nl-BE"/>
+        </w:rPr>
+        <w:t xml:space="preserve"> </w:t>
+      </w:r>
+      <w:proofErr w:type="spellStart"/>
+      <w:r>
+        <w:rPr>
+          <w:lang w:val="nl-BE"/>
+        </w:rPr>
+        <w:t>version</w:t>
+      </w:r>
+      <w:proofErr w:type="spellEnd"/>
+      <w:r>
+        <w:rPr>
+          <w:lang w:val="nl-BE"/>
+        </w:rPr>
+        <w:t xml:space="preserve"> 1.14.0, “pip </w:t>
+      </w:r>
+      <w:proofErr w:type="spellStart"/>
+      <w:r>
+        <w:rPr>
+          <w:lang w:val="nl-BE"/>
+        </w:rPr>
+        <w:t>install</w:t>
+      </w:r>
+      <w:proofErr w:type="spellEnd"/>
+      <w:r>
+        <w:rPr>
+          <w:lang w:val="nl-BE"/>
+        </w:rPr>
+        <w:t xml:space="preserve"> tensorflow==1.14.0”</w:t>
+      </w:r>
     </w:p>
     <w:p>
-      <w:r>
-        <w:t xml:space="preserve">Some parameters are still hardcoded in the </w:t>
-      </w:r>
-      <w:proofErr w:type="spellStart"/>
-      <w:r>
-        <w:t>follower_bot.urdf</w:t>
-      </w:r>
-      <w:proofErr w:type="spellEnd"/>
-      <w:r>
-        <w:t xml:space="preserve"> file.</w:t>
+      <w:pPr>
+        <w:rPr>
+          <w:lang w:val="nl-BE"/>
+        </w:rPr>
+      </w:pPr>
+      <w:proofErr w:type="spellStart"/>
+      <w:r>
+        <w:rPr>
+          <w:lang w:val="nl-BE"/>
+        </w:rPr>
+        <w:t>To</w:t>
+      </w:r>
+      <w:proofErr w:type="spellEnd"/>
+      <w:r>
+        <w:rPr>
+          <w:lang w:val="nl-BE"/>
+        </w:rPr>
+        <w:t xml:space="preserve"> check </w:t>
+      </w:r>
+      <w:proofErr w:type="spellStart"/>
+      <w:r>
+        <w:rPr>
+          <w:lang w:val="nl-BE"/>
+        </w:rPr>
+        <w:t>library</w:t>
+      </w:r>
+      <w:proofErr w:type="spellEnd"/>
+      <w:r>
+        <w:rPr>
+          <w:lang w:val="nl-BE"/>
+        </w:rPr>
+        <w:t xml:space="preserve"> list “pip </w:t>
+      </w:r>
+      <w:proofErr w:type="spellStart"/>
+      <w:r>
+        <w:rPr>
+          <w:lang w:val="nl-BE"/>
+        </w:rPr>
+        <w:t>freeze</w:t>
+      </w:r>
+      <w:proofErr w:type="spellEnd"/>
+      <w:r>
+        <w:rPr>
+          <w:lang w:val="nl-BE"/>
+        </w:rPr>
+        <w:t>”</w:t>
       </w:r>
       <w:bookmarkStart w:id="0" w:name="_GoBack"/>
       <w:bookmarkEnd w:id="0"/>
+    </w:p>
+    <w:p>
+      <w:pPr>
+        <w:rPr>
+          <w:b/>
+          <w:lang w:val="nl-BE"/>
+        </w:rPr>
+      </w:pPr>
+      <w:r>
+        <w:rPr>
+          <w:b/>
+          <w:lang w:val="nl-BE"/>
+        </w:rPr>
+        <w:t xml:space="preserve">Track </w:t>
+      </w:r>
+      <w:proofErr w:type="spellStart"/>
+      <w:r>
+        <w:rPr>
+          <w:b/>
+          <w:lang w:val="nl-BE"/>
+        </w:rPr>
+        <w:t>generation</w:t>
+      </w:r>
+      <w:proofErr w:type="spellEnd"/>
+    </w:p>
+    <w:p>
+      <w:r>
+        <w:t xml:space="preserve">Some parameters are still hardcoded in the </w:t>
+      </w:r>
+      <w:proofErr w:type="spellStart"/>
+      <w:r>
+        <w:t>follower_bot.urdf</w:t>
+      </w:r>
+      <w:proofErr w:type="spellEnd"/>
+      <w:r>
+        <w:t xml:space="preserve"> file.</w:t>
+      </w:r>
     </w:p>
     <w:p>
       <w:pPr>
@@ -797,6 +901,7 @@
   <w:style w:type="character" w:default="1" w:styleId="Standaardalinea-lettertype">
     <w:name w:val="Default Paragraph Font"/>
     <w:uiPriority w:val="1"/>
+    <w:semiHidden/>
     <w:unhideWhenUsed/>
   </w:style>
   <w:style w:type="table" w:default="1" w:styleId="Standaardtabel">

</xml_diff>

<commit_message>
Debugging in test.py, getting there
</commit_message>
<xml_diff>
--- a/Documentatie/Verslag.docx
+++ b/Documentatie/Verslag.docx
@@ -116,8 +116,6 @@
         </w:rPr>
         <w:t>ommunity downloader</w:t>
       </w:r>
-      <w:bookmarkStart w:id="0" w:name="_GoBack"/>
-      <w:bookmarkEnd w:id="0"/>
     </w:p>
     <w:p>
       <w:pPr>
@@ -140,19 +138,7 @@
         <w:rPr>
           <w:lang w:val="nl-BE"/>
         </w:rPr>
-        <w:t xml:space="preserve">VS </w:t>
-      </w:r>
-      <w:r>
-        <w:rPr>
-          <w:lang w:val="nl-BE"/>
-        </w:rPr>
-        <w:t>2015</w:t>
-      </w:r>
-      <w:r>
-        <w:rPr>
-          <w:lang w:val="nl-BE"/>
-        </w:rPr>
-        <w:t xml:space="preserve"> C++ </w:t>
+        <w:t xml:space="preserve">VS 2015 C++ </w:t>
       </w:r>
       <w:proofErr w:type="spellStart"/>
       <w:r>
@@ -193,13 +179,7 @@
         <w:rPr>
           <w:lang w:val="nl-BE"/>
         </w:rPr>
-        <w:t xml:space="preserve">Windows 10SDK </w:t>
-      </w:r>
-      <w:r>
-        <w:rPr>
-          <w:lang w:val="nl-BE"/>
-        </w:rPr>
-        <w:t>(10.0.16299.0)</w:t>
+        <w:t>Windows 10SDK (10.0.16299.0)</w:t>
       </w:r>
     </w:p>
     <w:p>
@@ -269,15 +249,156 @@
     <w:p>
       <w:pPr>
         <w:rPr>
-          <w:lang w:val="nl-BE"/>
-        </w:rPr>
-      </w:pPr>
+          <w:b/>
+          <w:u w:val="single"/>
+          <w:lang w:val="nl-BE"/>
+        </w:rPr>
+      </w:pPr>
+      <w:r>
+        <w:rPr>
+          <w:b/>
+          <w:u w:val="single"/>
+          <w:lang w:val="nl-BE"/>
+        </w:rPr>
+        <w:t>Python packages</w:t>
+      </w:r>
+    </w:p>
+    <w:p>
+      <w:pPr>
+        <w:rPr>
+          <w:lang w:val="nl-BE"/>
+        </w:rPr>
+      </w:pPr>
+      <w:proofErr w:type="spellStart"/>
+      <w:r>
+        <w:rPr>
+          <w:lang w:val="nl-BE"/>
+        </w:rPr>
+        <w:t>To</w:t>
+      </w:r>
+      <w:proofErr w:type="spellEnd"/>
+      <w:r>
+        <w:rPr>
+          <w:lang w:val="nl-BE"/>
+        </w:rPr>
+        <w:t xml:space="preserve"> check </w:t>
+      </w:r>
+      <w:proofErr w:type="spellStart"/>
+      <w:r>
+        <w:rPr>
+          <w:lang w:val="nl-BE"/>
+        </w:rPr>
+        <w:t>library</w:t>
+      </w:r>
+      <w:proofErr w:type="spellEnd"/>
+      <w:r>
+        <w:rPr>
+          <w:lang w:val="nl-BE"/>
+        </w:rPr>
+        <w:t xml:space="preserve"> list “pip </w:t>
+      </w:r>
+      <w:proofErr w:type="spellStart"/>
+      <w:r>
+        <w:rPr>
+          <w:lang w:val="nl-BE"/>
+        </w:rPr>
+        <w:t>freeze</w:t>
+      </w:r>
+      <w:proofErr w:type="spellEnd"/>
+      <w:r>
+        <w:rPr>
+          <w:lang w:val="nl-BE"/>
+        </w:rPr>
+        <w:t>”</w:t>
+      </w:r>
+    </w:p>
+    <w:p>
+      <w:pPr>
+        <w:pStyle w:val="Lijstalinea"/>
+        <w:numPr>
+          <w:ilvl w:val="0"/>
+          <w:numId w:val="1"/>
+        </w:numPr>
+        <w:rPr>
+          <w:lang w:val="nl-BE"/>
+        </w:rPr>
+      </w:pPr>
+      <w:proofErr w:type="spellStart"/>
+      <w:r>
+        <w:rPr>
+          <w:lang w:val="nl-BE"/>
+        </w:rPr>
+        <w:t>clone</w:t>
+      </w:r>
+      <w:proofErr w:type="spellEnd"/>
       <w:r>
         <w:rPr>
           <w:lang w:val="nl-BE"/>
         </w:rPr>
         <w:t xml:space="preserve"> </w:t>
       </w:r>
+      <w:proofErr w:type="spellStart"/>
+      <w:r>
+        <w:rPr>
+          <w:lang w:val="nl-BE"/>
+        </w:rPr>
+        <w:t>gym_line_follower</w:t>
+      </w:r>
+      <w:proofErr w:type="spellEnd"/>
+      <w:r>
+        <w:rPr>
+          <w:lang w:val="nl-BE"/>
+        </w:rPr>
+        <w:t xml:space="preserve"> </w:t>
+      </w:r>
+      <w:r>
+        <w:rPr>
+          <w:lang w:val="nl-BE"/>
+        </w:rPr>
+        <w:t xml:space="preserve">&amp; </w:t>
+      </w:r>
+      <w:proofErr w:type="spellStart"/>
+      <w:r>
+        <w:rPr>
+          <w:lang w:val="nl-BE"/>
+        </w:rPr>
+        <w:t>pybullet</w:t>
+      </w:r>
+      <w:proofErr w:type="spellEnd"/>
+      <w:r>
+        <w:rPr>
+          <w:lang w:val="nl-BE"/>
+        </w:rPr>
+        <w:t xml:space="preserve"> </w:t>
+      </w:r>
+      <w:proofErr w:type="spellStart"/>
+      <w:r>
+        <w:rPr>
+          <w:lang w:val="nl-BE"/>
+        </w:rPr>
+        <w:t>from</w:t>
+      </w:r>
+      <w:proofErr w:type="spellEnd"/>
+      <w:r>
+        <w:rPr>
+          <w:lang w:val="nl-BE"/>
+        </w:rPr>
+        <w:t xml:space="preserve"> </w:t>
+      </w:r>
+      <w:proofErr w:type="spellStart"/>
+      <w:r>
+        <w:rPr>
+          <w:lang w:val="nl-BE"/>
+        </w:rPr>
+        <w:t>github</w:t>
+      </w:r>
+      <w:proofErr w:type="spellEnd"/>
+      <w:r>
+        <w:rPr>
+          <w:lang w:val="nl-BE"/>
+        </w:rPr>
+        <w:t xml:space="preserve"> -&gt; </w:t>
+      </w:r>
       <w:r>
         <w:rPr>
           <w:lang w:val="nl-BE"/>
@@ -301,6 +422,11 @@
     </w:p>
     <w:p>
       <w:pPr>
+        <w:pStyle w:val="Lijstalinea"/>
+        <w:numPr>
+          <w:ilvl w:val="0"/>
+          <w:numId w:val="1"/>
+        </w:numPr>
         <w:rPr>
           <w:lang w:val="nl-BE"/>
         </w:rPr>
@@ -356,52 +482,139 @@
     </w:p>
     <w:p>
       <w:pPr>
-        <w:rPr>
-          <w:lang w:val="nl-BE"/>
-        </w:rPr>
-      </w:pPr>
-      <w:proofErr w:type="spellStart"/>
-      <w:r>
-        <w:rPr>
-          <w:lang w:val="nl-BE"/>
-        </w:rPr>
-        <w:t>To</w:t>
-      </w:r>
-      <w:proofErr w:type="spellEnd"/>
-      <w:r>
-        <w:rPr>
-          <w:lang w:val="nl-BE"/>
-        </w:rPr>
-        <w:t xml:space="preserve"> check </w:t>
-      </w:r>
-      <w:proofErr w:type="spellStart"/>
-      <w:r>
-        <w:rPr>
-          <w:lang w:val="nl-BE"/>
-        </w:rPr>
-        <w:t>library</w:t>
-      </w:r>
-      <w:proofErr w:type="spellEnd"/>
-      <w:r>
-        <w:rPr>
-          <w:lang w:val="nl-BE"/>
-        </w:rPr>
-        <w:t xml:space="preserve"> list “pip </w:t>
-      </w:r>
-      <w:proofErr w:type="spellStart"/>
-      <w:r>
-        <w:rPr>
-          <w:lang w:val="nl-BE"/>
-        </w:rPr>
-        <w:t>freeze</w:t>
-      </w:r>
-      <w:proofErr w:type="spellEnd"/>
-      <w:r>
-        <w:rPr>
-          <w:lang w:val="nl-BE"/>
-        </w:rPr>
-        <w:t>”</w:t>
-      </w:r>
+        <w:pStyle w:val="Lijstalinea"/>
+        <w:numPr>
+          <w:ilvl w:val="0"/>
+          <w:numId w:val="1"/>
+        </w:numPr>
+        <w:rPr>
+          <w:lang w:val="nl-BE"/>
+        </w:rPr>
+      </w:pPr>
+      <w:r>
+        <w:rPr>
+          <w:lang w:val="nl-BE"/>
+        </w:rPr>
+        <w:t xml:space="preserve">Pip </w:t>
+      </w:r>
+      <w:proofErr w:type="spellStart"/>
+      <w:r>
+        <w:rPr>
+          <w:lang w:val="nl-BE"/>
+        </w:rPr>
+        <w:t>install</w:t>
+      </w:r>
+      <w:proofErr w:type="spellEnd"/>
+      <w:r>
+        <w:rPr>
+          <w:lang w:val="nl-BE"/>
+        </w:rPr>
+        <w:t xml:space="preserve"> gym</w:t>
+      </w:r>
+    </w:p>
+    <w:p>
+      <w:pPr>
+        <w:rPr>
+          <w:lang w:val="nl-BE"/>
+        </w:rPr>
+      </w:pPr>
+    </w:p>
+    <w:p>
+      <w:pPr>
+        <w:rPr>
+          <w:b/>
+          <w:sz w:val="20"/>
+          <w:lang w:val="nl-BE"/>
+        </w:rPr>
+      </w:pPr>
+      <w:proofErr w:type="spellStart"/>
+      <w:r>
+        <w:rPr>
+          <w:b/>
+          <w:sz w:val="20"/>
+          <w:lang w:val="nl-BE"/>
+        </w:rPr>
+        <w:t>LineFollower_</w:t>
+      </w:r>
+      <w:r>
+        <w:rPr>
+          <w:b/>
+          <w:sz w:val="20"/>
+          <w:lang w:val="nl-BE"/>
+        </w:rPr>
+        <w:t>Env</w:t>
+      </w:r>
+      <w:proofErr w:type="spellEnd"/>
+    </w:p>
+    <w:p>
+      <w:pPr>
+        <w:pStyle w:val="Lijstalinea"/>
+        <w:numPr>
+          <w:ilvl w:val="0"/>
+          <w:numId w:val="1"/>
+        </w:numPr>
+        <w:rPr>
+          <w:b/>
+          <w:sz w:val="20"/>
+          <w:lang w:val="nl-BE"/>
+        </w:rPr>
+      </w:pPr>
+      <w:r>
+        <w:rPr>
+          <w:sz w:val="20"/>
+          <w:lang w:val="nl-BE"/>
+        </w:rPr>
+        <w:t>step</w:t>
+      </w:r>
+    </w:p>
+    <w:p>
+      <w:pPr>
+        <w:rPr>
+          <w:b/>
+          <w:sz w:val="20"/>
+          <w:lang w:val="nl-BE"/>
+        </w:rPr>
+      </w:pPr>
+      <w:proofErr w:type="spellStart"/>
+      <w:r>
+        <w:rPr>
+          <w:b/>
+          <w:sz w:val="20"/>
+          <w:lang w:val="nl-BE"/>
+        </w:rPr>
+        <w:t>LineFollower_Bot</w:t>
+      </w:r>
+      <w:bookmarkStart w:id="0" w:name="_GoBack"/>
+      <w:bookmarkEnd w:id="0"/>
+      <w:proofErr w:type="spellEnd"/>
+    </w:p>
+    <w:p>
+      <w:pPr>
+        <w:rPr>
+          <w:b/>
+          <w:sz w:val="20"/>
+          <w:lang w:val="nl-BE"/>
+        </w:rPr>
+      </w:pPr>
+    </w:p>
+    <w:p>
+      <w:pPr>
+        <w:rPr>
+          <w:b/>
+          <w:sz w:val="20"/>
+          <w:lang w:val="nl-BE"/>
+        </w:rPr>
+      </w:pPr>
+      <w:proofErr w:type="spellStart"/>
+      <w:r>
+        <w:rPr>
+          <w:b/>
+          <w:sz w:val="20"/>
+          <w:lang w:val="nl-BE"/>
+        </w:rPr>
+        <w:t>LineFollower_Camera</w:t>
+      </w:r>
+      <w:proofErr w:type="spellEnd"/>
     </w:p>
     <w:p>
       <w:pPr>
@@ -986,6 +1199,7 @@
   <w:style w:type="character" w:default="1" w:styleId="Standaardalinea-lettertype">
     <w:name w:val="Default Paragraph Font"/>
     <w:uiPriority w:val="1"/>
+    <w:semiHidden/>
     <w:unhideWhenUsed/>
   </w:style>
   <w:style w:type="table" w:default="1" w:styleId="Standaardtabel">

</xml_diff>